<commit_message>
added part 3 of documentation
</commit_message>
<xml_diff>
--- a/Documentatie/Documentatie_Part_2.docx
+++ b/Documentatie/Documentatie_Part_2.docx
@@ -35,7 +35,7 @@
     </w:p>
     <w:p>
       <w:pPr>
-        <w:jc w:val="center"/>
+        <w:jc w:val="both"/>
         <w:rPr>
           <w:rFonts w:ascii="Times New Roman" w:hAnsi="Times New Roman" w:cs="Times New Roman"/>
           <w:sz w:val="48"/>
@@ -7417,9 +7417,16 @@
           <w:rFonts w:ascii="Times New Roman" w:hAnsi="Times New Roman" w:cs="Times New Roman"/>
           <w:lang w:val="en-US"/>
         </w:rPr>
-        <w:t>încapsulare.</w:t>
-      </w:r>
-      <w:proofErr w:type="spellEnd"/>
+        <w:t>încapsulare</w:t>
+      </w:r>
+      <w:proofErr w:type="spellEnd"/>
+      <w:r>
+        <w:rPr>
+          <w:rFonts w:ascii="Times New Roman" w:hAnsi="Times New Roman" w:cs="Times New Roman"/>
+          <w:lang w:val="en-US"/>
+        </w:rPr>
+        <w:t>.</w:t>
+      </w:r>
     </w:p>
     <w:p>
       <w:pPr>
@@ -8761,6 +8768,7 @@
     </w:p>
     <w:p>
       <w:pPr>
+        <w:jc w:val="both"/>
         <w:rPr>
           <w:rFonts w:ascii="Times New Roman" w:hAnsi="Times New Roman" w:cs="Times New Roman"/>
           <w:lang w:val="en-US"/>
@@ -8826,7 +8834,7 @@
     <w:p>
       <w:pPr>
         <w:ind w:left="360"/>
-        <w:jc w:val="center"/>
+        <w:jc w:val="both"/>
         <w:rPr>
           <w:rFonts w:ascii="Times New Roman" w:hAnsi="Times New Roman" w:cs="Times New Roman"/>
           <w:sz w:val="48"/>
@@ -9668,7 +9676,23 @@
           <w:rFonts w:ascii="Times New Roman" w:hAnsi="Times New Roman" w:cs="Times New Roman"/>
           <w:lang w:val="en-US"/>
         </w:rPr>
-        <w:t xml:space="preserve"> și </w:t>
+        <w:t xml:space="preserve"> </w:t>
+      </w:r>
+      <w:proofErr w:type="spellStart"/>
+      <w:r>
+        <w:rPr>
+          <w:rFonts w:ascii="Times New Roman" w:hAnsi="Times New Roman" w:cs="Times New Roman"/>
+          <w:lang w:val="en-US"/>
+        </w:rPr>
+        <w:t>și</w:t>
+      </w:r>
+      <w:proofErr w:type="spellEnd"/>
+      <w:r>
+        <w:rPr>
+          <w:rFonts w:ascii="Times New Roman" w:hAnsi="Times New Roman" w:cs="Times New Roman"/>
+          <w:lang w:val="en-US"/>
+        </w:rPr>
+        <w:t xml:space="preserve"> </w:t>
       </w:r>
       <w:proofErr w:type="spellStart"/>
       <w:r>
@@ -10827,7 +10851,23 @@
           <w:rFonts w:ascii="Times New Roman" w:hAnsi="Times New Roman" w:cs="Times New Roman"/>
           <w:lang w:val="en-US"/>
         </w:rPr>
-        <w:t xml:space="preserve"> ce </w:t>
+        <w:t xml:space="preserve"> </w:t>
+      </w:r>
+      <w:proofErr w:type="spellStart"/>
+      <w:r>
+        <w:rPr>
+          <w:rFonts w:ascii="Times New Roman" w:hAnsi="Times New Roman" w:cs="Times New Roman"/>
+          <w:lang w:val="en-US"/>
+        </w:rPr>
+        <w:t>ce</w:t>
+      </w:r>
+      <w:proofErr w:type="spellEnd"/>
+      <w:r>
+        <w:rPr>
+          <w:rFonts w:ascii="Times New Roman" w:hAnsi="Times New Roman" w:cs="Times New Roman"/>
+          <w:lang w:val="en-US"/>
+        </w:rPr>
+        <w:t xml:space="preserve"> </w:t>
       </w:r>
       <w:proofErr w:type="spellStart"/>
       <w:r>
@@ -15219,14 +15259,7 @@
           <w:rFonts w:ascii="Times New Roman" w:hAnsi="Times New Roman" w:cs="Times New Roman"/>
           <w:lang w:val="en-US"/>
         </w:rPr>
-        <w:t>Static Site Generator</w:t>
-      </w:r>
-      <w:r>
-        <w:rPr>
-          <w:rFonts w:ascii="Times New Roman" w:hAnsi="Times New Roman" w:cs="Times New Roman"/>
-          <w:lang w:val="en-US"/>
-        </w:rPr>
-        <w:t>)</w:t>
+        <w:t>Static Site Generator)</w:t>
       </w:r>
       <w:r>
         <w:rPr>
@@ -15371,6 +15404,7 @@
         </w:rPr>
         <w:t>conținut</w:t>
       </w:r>
+      <w:proofErr w:type="spellEnd"/>
       <w:r>
         <w:rPr>
           <w:rFonts w:ascii="Times New Roman" w:hAnsi="Times New Roman" w:cs="Times New Roman"/>
@@ -15378,7 +15412,6 @@
         </w:rPr>
         <w:t>.</w:t>
       </w:r>
-      <w:proofErr w:type="spellEnd"/>
     </w:p>
     <w:p>
       <w:pPr>
@@ -15552,6 +15585,7 @@
         </w:rPr>
         <w:t>paginii</w:t>
       </w:r>
+      <w:proofErr w:type="spellEnd"/>
       <w:r>
         <w:rPr>
           <w:rFonts w:ascii="Times New Roman" w:hAnsi="Times New Roman" w:cs="Times New Roman"/>
@@ -15559,7 +15593,6 @@
         </w:rPr>
         <w:t>.</w:t>
       </w:r>
-      <w:proofErr w:type="spellEnd"/>
     </w:p>
     <w:p>
       <w:pPr>

</xml_diff>